<commit_message>
User manual - small improvement / correction
</commit_message>
<xml_diff>
--- a/Docs/UserManual.docx
+++ b/Docs/UserManual.docx
@@ -1,6 +1,6 @@
 
 <file path=word/document.xml><?xml version="1.0" encoding="utf-8"?>
-<w:document xmlns:ve="http://schemas.openxmlformats.org/markup-compatibility/2006" xmlns:o="urn:schemas-microsoft-com:office:office" xmlns:r="http://schemas.openxmlformats.org/officeDocument/2006/relationships" xmlns:m="http://schemas.openxmlformats.org/officeDocument/2006/math" xmlns:v="urn:schemas-microsoft-com:vml" xmlns:wp="http://schemas.openxmlformats.org/drawingml/2006/wordprocessingDrawing" xmlns:w10="urn:schemas-microsoft-com:office:word" xmlns:w="http://schemas.openxmlformats.org/wordprocessingml/2006/main" xmlns:wne="http://schemas.microsoft.com/office/word/2006/wordml">
+<w:document xmlns:wpc="http://schemas.microsoft.com/office/word/2010/wordprocessingCanvas" xmlns:mc="http://schemas.openxmlformats.org/markup-compatibility/2006" xmlns:o="urn:schemas-microsoft-com:office:office" xmlns:r="http://schemas.openxmlformats.org/officeDocument/2006/relationships" xmlns:m="http://schemas.openxmlformats.org/officeDocument/2006/math" xmlns:v="urn:schemas-microsoft-com:vml" xmlns:wp14="http://schemas.microsoft.com/office/word/2010/wordprocessingDrawing" xmlns:wp="http://schemas.openxmlformats.org/drawingml/2006/wordprocessingDrawing" xmlns:w10="urn:schemas-microsoft-com:office:word" xmlns:w="http://schemas.openxmlformats.org/wordprocessingml/2006/main" xmlns:w14="http://schemas.microsoft.com/office/word/2010/wordml" xmlns:wpg="http://schemas.microsoft.com/office/word/2010/wordprocessingGroup" xmlns:wpi="http://schemas.microsoft.com/office/word/2010/wordprocessingInk" xmlns:wne="http://schemas.microsoft.com/office/word/2006/wordml" xmlns:wps="http://schemas.microsoft.com/office/word/2010/wordprocessingShape" mc:Ignorable="w14 wp14">
   <w:body>
     <w:p>
       <w:pPr>
@@ -104,7 +104,7 @@
                     </pic:cNvPicPr>
                   </pic:nvPicPr>
                   <pic:blipFill>
-                    <a:blip r:embed="rId6" cstate="print"/>
+                    <a:blip r:embed="rId7" cstate="print"/>
                     <a:srcRect/>
                     <a:stretch>
                       <a:fillRect/>
@@ -306,14 +306,27 @@
                   <w:r>
                     <w:t xml:space="preserve">Figure </w:t>
                   </w:r>
-                  <w:fldSimple w:instr=" SEQ Figure \* ARABIC ">
-                    <w:r>
-                      <w:rPr>
-                        <w:noProof/>
-                      </w:rPr>
-                      <w:t>1</w:t>
-                    </w:r>
-                  </w:fldSimple>
+                  <w:r>
+                    <w:fldChar w:fldCharType="begin"/>
+                  </w:r>
+                  <w:r>
+                    <w:instrText xml:space="preserve"> SEQ Figure \* ARABIC </w:instrText>
+                  </w:r>
+                  <w:r>
+                    <w:fldChar w:fldCharType="separate"/>
+                  </w:r>
+                  <w:r>
+                    <w:rPr>
+                      <w:noProof/>
+                    </w:rPr>
+                    <w:t>1</w:t>
+                  </w:r>
+                  <w:r>
+                    <w:rPr>
+                      <w:noProof/>
+                    </w:rPr>
+                    <w:fldChar w:fldCharType="end"/>
+                  </w:r>
                   <w:r>
                     <w:t xml:space="preserve"> Refitted Toy Car Elements</w:t>
                   </w:r>
@@ -337,103 +350,244 @@
       </w:r>
     </w:p>
     <w:p>
-      <w:r>
-        <w:t>The toy car has 2 co</w:t>
-      </w:r>
-      <w:r>
-        <w:t>nnections noted 1a and 1b. See Fig. 1</w:t>
-      </w:r>
-      <w:r>
-        <w:t xml:space="preserve">. 1a is the battery connection supplying a nominal voltage of 6V. </w:t>
-      </w:r>
-      <w:r>
-        <w:t xml:space="preserve"> This connection plugs onto </w:t>
-      </w:r>
-      <w:r>
-        <w:rPr>
-          <w:i/>
-        </w:rPr>
-        <w:t>the power regulation circuit</w:t>
-      </w:r>
-      <w:r>
-        <w:t xml:space="preserve">, battery input. The connection 1b is the car power supply, the micro-controller programming and serial lines. This connection plugs into the </w:t>
-      </w:r>
-      <w:r>
-        <w:rPr>
-          <w:i/>
-        </w:rPr>
-        <w:t>power regulation circuit</w:t>
-      </w:r>
-      <w:r>
-        <w:t xml:space="preserve"> car output.</w:t>
-      </w:r>
-      <w:r>
-        <w:t xml:space="preserve"> </w:t>
-      </w:r>
-      <w:r>
-        <w:rPr>
-          <w:b/>
-        </w:rPr>
-        <w:t xml:space="preserve">Care should be </w:t>
-      </w:r>
-      <w:r>
-        <w:rPr>
-          <w:b/>
-        </w:rPr>
-        <w:t>use to plug this connector correctly.</w:t>
-      </w:r>
-      <w:r>
-        <w:t xml:space="preserve"> </w:t>
-      </w:r>
-      <w:r>
-        <w:t>Red wire connects to VCC. Black wire connects to GND</w:t>
-      </w:r>
-      <w:r>
-        <w:t>.</w:t>
-      </w:r>
-      <w:r>
-        <w:t xml:space="preserve"> White wire connects to RST. Green wire connects to TST. The orange and blue wire</w:t>
-      </w:r>
-      <w:r>
-        <w:t>s</w:t>
-      </w:r>
-      <w:r>
-        <w:t xml:space="preserve"> are serial Rx, </w:t>
-      </w:r>
-      <w:proofErr w:type="spellStart"/>
-      <w:proofErr w:type="gramStart"/>
-      <w:r>
-        <w:t>Tx</w:t>
-      </w:r>
-      <w:proofErr w:type="spellEnd"/>
-      <w:proofErr w:type="gramEnd"/>
-      <w:r>
-        <w:t xml:space="preserve"> respectively.</w:t>
+      <w:pPr>
+        <w:ind w:firstLine="708"/>
+      </w:pPr>
+      <w:r>
+        <w:t>The toy car</w:t>
+      </w:r>
+      <w:r>
+        <w:t>, noted 1,</w:t>
+      </w:r>
+      <w:r>
+        <w:t xml:space="preserve"> has 2 co</w:t>
+      </w:r>
+      <w:r>
+        <w:t>nnections noted 1a and 1b (s</w:t>
+      </w:r>
+      <w:r>
+        <w:t>ee Fig. 1</w:t>
+      </w:r>
+      <w:r>
+        <w:t>)</w:t>
+      </w:r>
+      <w:r>
+        <w:t xml:space="preserve">. </w:t>
+      </w:r>
+      <w:r>
+        <w:t>2 is the power regulation circuit with the battery input, 3 is the MPS430 associated with the wireless link to its counterpart plug in to the PC which is noted 4.</w:t>
       </w:r>
     </w:p>
     <w:p>
       <w:pPr>
-        <w:pStyle w:val="Titre2"/>
-      </w:pPr>
-      <w:r>
-        <w:t>Battery</w:t>
+        <w:ind w:firstLine="708"/>
+      </w:pPr>
+      <w:r>
+        <w:t xml:space="preserve">The </w:t>
+      </w:r>
+      <w:r>
+        <w:t xml:space="preserve">1a is the battery connection supplying a nominal voltage of 6V. </w:t>
+      </w:r>
+      <w:r>
+        <w:t xml:space="preserve"> This connection plugs onto </w:t>
+      </w:r>
+      <w:r>
+        <w:rPr>
+          <w:i/>
+        </w:rPr>
+        <w:t xml:space="preserve">the </w:t>
+      </w:r>
+      <w:r>
+        <w:t xml:space="preserve">battery input of </w:t>
+      </w:r>
+      <w:r>
+        <w:rPr>
+          <w:i/>
+        </w:rPr>
+        <w:t xml:space="preserve">the </w:t>
+      </w:r>
+      <w:r>
+        <w:rPr>
+          <w:i/>
+        </w:rPr>
+        <w:t>power regulation circuit</w:t>
+      </w:r>
+      <w:r>
+        <w:rPr>
+          <w:i/>
+        </w:rPr>
+        <w:t>.</w:t>
+      </w:r>
+      <w:r>
+        <w:t xml:space="preserve"> The connection 1b is</w:t>
+      </w:r>
+      <w:r>
+        <w:t xml:space="preserve"> composed of </w:t>
+      </w:r>
+      <w:r>
+        <w:t xml:space="preserve">the car power supply, the micro-controller programming </w:t>
+      </w:r>
+      <w:r>
+        <w:t xml:space="preserve">link </w:t>
+      </w:r>
+      <w:r>
+        <w:t xml:space="preserve">and </w:t>
+      </w:r>
+      <w:r>
+        <w:t xml:space="preserve">the </w:t>
+      </w:r>
+      <w:r>
+        <w:t xml:space="preserve">serial lines. This connection plugs into the </w:t>
+      </w:r>
+      <w:r>
+        <w:rPr>
+          <w:i/>
+        </w:rPr>
+        <w:t>power regulation circuit</w:t>
+      </w:r>
+      <w:r>
+        <w:t xml:space="preserve"> car output.</w:t>
+      </w:r>
+      <w:r>
+        <w:t xml:space="preserve"> </w:t>
+      </w:r>
+      <w:r>
+        <w:rPr>
+          <w:b/>
+        </w:rPr>
+        <w:t xml:space="preserve">Care should be </w:t>
+      </w:r>
+      <w:r>
+        <w:rPr>
+          <w:b/>
+        </w:rPr>
+        <w:t>use</w:t>
+      </w:r>
+      <w:r>
+        <w:rPr>
+          <w:b/>
+        </w:rPr>
+        <w:t>d</w:t>
+      </w:r>
+      <w:r>
+        <w:rPr>
+          <w:b/>
+        </w:rPr>
+        <w:t xml:space="preserve"> to plug this connector correctly</w:t>
+      </w:r>
+      <w:r>
+        <w:rPr>
+          <w:b/>
+        </w:rPr>
+        <w:t xml:space="preserve"> in order to avoid any damage to the car/circuit</w:t>
+      </w:r>
+      <w:r>
+        <w:rPr>
+          <w:b/>
+        </w:rPr>
+        <w:t>.</w:t>
+      </w:r>
+      <w:r>
+        <w:t xml:space="preserve"> </w:t>
+      </w:r>
+      <w:r>
+        <w:t>Red wire connects to VCC</w:t>
+      </w:r>
+      <w:r>
+        <w:t xml:space="preserve">, </w:t>
+      </w:r>
+      <w:r>
+        <w:t xml:space="preserve"> Black wire to GND</w:t>
+      </w:r>
+      <w:r>
+        <w:t xml:space="preserve">, </w:t>
+      </w:r>
+      <w:r>
+        <w:t>White wire to RST</w:t>
+      </w:r>
+      <w:r>
+        <w:t>,</w:t>
+      </w:r>
+      <w:r>
+        <w:t xml:space="preserve"> Green wire</w:t>
+      </w:r>
+      <w:r>
+        <w:t xml:space="preserve"> to TST and</w:t>
+      </w:r>
+      <w:r>
+        <w:t xml:space="preserve"> The orange and blue wire</w:t>
+      </w:r>
+      <w:r>
+        <w:t>s</w:t>
+      </w:r>
+      <w:r>
+        <w:t xml:space="preserve"> are serial Rx, </w:t>
+      </w:r>
+      <w:proofErr w:type="spellStart"/>
+      <w:r>
+        <w:t>Tx</w:t>
+      </w:r>
+      <w:proofErr w:type="spellEnd"/>
+      <w:r>
+        <w:t xml:space="preserve"> respectively.</w:t>
       </w:r>
     </w:p>
     <w:p>
-      <w:r>
-        <w:t>The toy car has two battery holders</w:t>
-      </w:r>
-      <w:r>
-        <w:t>, o</w:t>
-      </w:r>
-      <w:r>
-        <w:t xml:space="preserve">ne </w:t>
-      </w:r>
-      <w:r>
-        <w:t>on the hood holding two AAA batteries. The second is on top of the car holding two AA batteries.</w:t>
+      <w:pPr>
+        <w:pStyle w:val="Titre2"/>
+      </w:pPr>
+      <w:r>
+        <w:lastRenderedPageBreak/>
+        <w:t>Battery</w:t>
       </w:r>
     </w:p>
     <w:p>
+      <w:r>
+        <w:t>The toy car has two battery holders</w:t>
+      </w:r>
+      <w:r>
+        <w:t>:</w:t>
+      </w:r>
+    </w:p>
+    <w:p>
+      <w:pPr>
+        <w:pStyle w:val="Paragraphedeliste"/>
+        <w:numPr>
+          <w:ilvl w:val="0"/>
+          <w:numId w:val="3"/>
+        </w:numPr>
+      </w:pPr>
+      <w:r>
+        <w:t>o</w:t>
+      </w:r>
+      <w:r>
+        <w:t xml:space="preserve">ne </w:t>
+      </w:r>
+      <w:r>
+        <w:t>on the hood holding two AAA batteries</w:t>
+      </w:r>
+    </w:p>
+    <w:p>
+      <w:pPr>
+        <w:pStyle w:val="Paragraphedeliste"/>
+        <w:numPr>
+          <w:ilvl w:val="0"/>
+          <w:numId w:val="3"/>
+        </w:numPr>
+      </w:pPr>
+      <w:proofErr w:type="gramStart"/>
+      <w:r>
+        <w:t>t</w:t>
+      </w:r>
+      <w:r>
+        <w:t>he</w:t>
+      </w:r>
+      <w:proofErr w:type="gramEnd"/>
+      <w:r>
+        <w:t xml:space="preserve"> second is on top of the car holding two AA batteries.</w:t>
+      </w:r>
+    </w:p>
+    <w:p>
       <w:pPr>
         <w:ind w:left="1276" w:hanging="1276"/>
       </w:pPr>
@@ -441,8 +595,13 @@
         <w:rPr>
           <w:b/>
         </w:rPr>
-        <w:lastRenderedPageBreak/>
-        <w:t>WARRNING</w:t>
+        <w:t>WA</w:t>
+      </w:r>
+      <w:r>
+        <w:rPr>
+          <w:b/>
+        </w:rPr>
+        <w:t>RNING</w:t>
       </w:r>
       <w:r>
         <w:rPr>
@@ -544,6 +703,9 @@
       </w:r>
     </w:p>
     <w:p>
+      <w:pPr>
+        <w:ind w:firstLine="708"/>
+      </w:pPr>
       <w:r>
         <w:rPr>
           <w:noProof/>
@@ -562,14 +724,27 @@
                   <w:r>
                     <w:t xml:space="preserve">Figure </w:t>
                   </w:r>
-                  <w:fldSimple w:instr=" SEQ Figure \* ARABIC ">
-                    <w:r>
-                      <w:rPr>
-                        <w:noProof/>
-                      </w:rPr>
-                      <w:t>2</w:t>
-                    </w:r>
-                  </w:fldSimple>
+                  <w:r>
+                    <w:fldChar w:fldCharType="begin"/>
+                  </w:r>
+                  <w:r>
+                    <w:instrText xml:space="preserve"> SEQ Figure \* ARABIC </w:instrText>
+                  </w:r>
+                  <w:r>
+                    <w:fldChar w:fldCharType="separate"/>
+                  </w:r>
+                  <w:r>
+                    <w:rPr>
+                      <w:noProof/>
+                    </w:rPr>
+                    <w:t>2</w:t>
+                  </w:r>
+                  <w:r>
+                    <w:rPr>
+                      <w:noProof/>
+                    </w:rPr>
+                    <w:fldChar w:fldCharType="end"/>
+                  </w:r>
                   <w:r>
                     <w:t xml:space="preserve"> Battery Input</w:t>
                   </w:r>
@@ -611,7 +786,7 @@
                     </pic:cNvPicPr>
                   </pic:nvPicPr>
                   <pic:blipFill>
-                    <a:blip r:embed="rId7" cstate="print"/>
+                    <a:blip r:embed="rId8" cstate="print"/>
                     <a:srcRect/>
                     <a:stretch>
                       <a:fillRect/>
@@ -645,11 +820,9 @@
       <w:r>
         <w:t xml:space="preserve">ower regulation circuit has a battery input and a car output. The car output is a 6 pin header with labels VCC, TST, RST, </w:t>
       </w:r>
-      <w:proofErr w:type="gramStart"/>
-      <w:r>
-        <w:t>GND</w:t>
-      </w:r>
-      <w:proofErr w:type="gramEnd"/>
+      <w:r>
+        <w:t>and GND</w:t>
+      </w:r>
       <w:r>
         <w:t>.</w:t>
       </w:r>
@@ -681,24 +854,34 @@
         <w:t xml:space="preserve"> 2, close</w:t>
       </w:r>
       <w:r>
-        <w:t xml:space="preserve"> to the black mark is the ground. The black wire from the battery should be connected to pin</w:t>
-      </w:r>
-      <w:r>
-        <w:t xml:space="preserve"> 2</w:t>
+        <w:t xml:space="preserve"> to the black mark</w:t>
+      </w:r>
+      <w:r>
+        <w:t>,</w:t>
+      </w:r>
+      <w:r>
+        <w:t xml:space="preserve"> is the ground. The black wire from the battery should be connected to </w:t>
+      </w:r>
+      <w:r>
+        <w:t>it</w:t>
       </w:r>
       <w:r>
         <w:t>. The pin labelled 3</w:t>
       </w:r>
       <w:r>
-        <w:t xml:space="preserve"> is the battery high potential </w:t>
-      </w:r>
-      <w:proofErr w:type="gramStart"/>
-      <w:r>
-        <w:t>( Battery</w:t>
-      </w:r>
-      <w:proofErr w:type="gramEnd"/>
-      <w:r>
-        <w:t xml:space="preserve"> + ). The red wire from the battery should be connected to pin 3.</w:t>
+        <w:t xml:space="preserve"> </w:t>
+      </w:r>
+      <w:r>
+        <w:t>is the battery high potential (</w:t>
+      </w:r>
+      <w:r>
+        <w:t xml:space="preserve">Battery +). The red wire from the battery should be connected to </w:t>
+      </w:r>
+      <w:r>
+        <w:t>it</w:t>
+      </w:r>
+      <w:r>
+        <w:t>.</w:t>
       </w:r>
     </w:p>
     <w:p>
@@ -709,12 +892,18 @@
         <w:rPr>
           <w:b/>
         </w:rPr>
-        <w:t>WARRNING</w:t>
+        <w:t>WA</w:t>
       </w:r>
       <w:r>
         <w:rPr>
           <w:b/>
         </w:rPr>
+        <w:t>RNING</w:t>
+      </w:r>
+      <w:r>
+        <w:rPr>
+          <w:b/>
+        </w:rPr>
         <w:t>:</w:t>
       </w:r>
       <w:r>
@@ -730,7 +919,13 @@
         <w:t>.</w:t>
       </w:r>
       <w:r>
-        <w:t xml:space="preserve"> 1 should be correctly connection to the </w:t>
+        <w:t xml:space="preserve"> 1 should be correctly connect</w:t>
+      </w:r>
+      <w:r>
+        <w:t>ed</w:t>
+      </w:r>
+      <w:r>
+        <w:t xml:space="preserve"> to the </w:t>
       </w:r>
       <w:r>
         <w:rPr>
@@ -739,10 +934,19 @@
         <w:t>power regulation circuit</w:t>
       </w:r>
       <w:r>
-        <w:t>. Failure to do so will result in the damage of the circuit and the car.</w:t>
+        <w:t xml:space="preserve">. </w:t>
+      </w:r>
+      <w:r>
+        <w:t xml:space="preserve">Failure to do so will result in </w:t>
+      </w:r>
+      <w:r>
+        <w:t>damage of the circuit and the car.</w:t>
       </w:r>
     </w:p>
     <w:p>
+      <w:pPr>
+        <w:ind w:firstLine="708"/>
+      </w:pPr>
       <w:r>
         <w:t xml:space="preserve">The </w:t>
       </w:r>
@@ -768,7 +972,22 @@
         <w:t>power regulation circuit</w:t>
       </w:r>
       <w:r>
-        <w:t>. The 3.3V regulator is still connected to the battery</w:t>
+        <w:rPr>
+          <w:i/>
+        </w:rPr>
+        <w:t xml:space="preserve"> </w:t>
+      </w:r>
+      <w:r>
+        <w:t>by removing the ground of the output</w:t>
+      </w:r>
+      <w:r>
+        <w:t xml:space="preserve">. </w:t>
+      </w:r>
+      <w:r>
+        <w:t>In this case, t</w:t>
+      </w:r>
+      <w:r>
+        <w:t>he 3.3V regulator is still connected to the battery</w:t>
       </w:r>
       <w:r>
         <w:t>.</w:t>
@@ -786,6 +1005,9 @@
       </w:r>
     </w:p>
     <w:p>
+      <w:pPr>
+        <w:ind w:firstLine="708"/>
+      </w:pPr>
       <w:r>
         <w:t>The refitted toy car set has a serial wireless option which allow</w:t>
       </w:r>
@@ -802,15 +1024,19 @@
         <w:t>.</w:t>
       </w:r>
       <w:r>
-        <w:t xml:space="preserve"> The serial wireless option has 2 elements, on goes on the </w:t>
-      </w:r>
-      <w:proofErr w:type="gramStart"/>
-      <w:r>
-        <w:t>car,</w:t>
-      </w:r>
-      <w:proofErr w:type="gramEnd"/>
-      <w:r>
-        <w:t xml:space="preserve"> the other is connected to the computer</w:t>
+        <w:t xml:space="preserve"> The serial wireless option has 2 elements, on</w:t>
+      </w:r>
+      <w:r>
+        <w:t>e</w:t>
+      </w:r>
+      <w:r>
+        <w:t xml:space="preserve"> goes on the car</w:t>
+      </w:r>
+      <w:r>
+        <w:t xml:space="preserve"> and </w:t>
+      </w:r>
+      <w:r>
+        <w:t>the other is connected to the computer</w:t>
       </w:r>
       <w:r>
         <w:t>.</w:t>
@@ -837,16 +1063,29 @@
                   <w:r>
                     <w:t xml:space="preserve">Figure </w:t>
                   </w:r>
-                  <w:fldSimple w:instr=" SEQ Figure \* ARABIC ">
-                    <w:r>
-                      <w:rPr>
-                        <w:noProof/>
-                      </w:rPr>
-                      <w:t>3</w:t>
-                    </w:r>
-                  </w:fldSimple>
+                  <w:r>
+                    <w:fldChar w:fldCharType="begin"/>
+                  </w:r>
+                  <w:r>
+                    <w:instrText xml:space="preserve"> SEQ Figure \* ARABIC </w:instrText>
+                  </w:r>
+                  <w:r>
+                    <w:fldChar w:fldCharType="separate"/>
+                  </w:r>
+                  <w:proofErr w:type="gramStart"/>
+                  <w:r>
+                    <w:rPr>
+                      <w:noProof/>
+                    </w:rPr>
+                    <w:t>3</w:t>
+                  </w:r>
+                  <w:r>
+                    <w:rPr>
+                      <w:noProof/>
+                    </w:rPr>
+                    <w:fldChar w:fldCharType="end"/>
+                  </w:r>
                   <w:bookmarkEnd w:id="0"/>
-                  <w:proofErr w:type="gramStart"/>
                   <w:r>
                     <w:t xml:space="preserve"> </w:t>
                   </w:r>
@@ -894,7 +1133,7 @@
                     </pic:cNvPicPr>
                   </pic:nvPicPr>
                   <pic:blipFill>
-                    <a:blip r:embed="rId8" cstate="print"/>
+                    <a:blip r:embed="rId9" cstate="print"/>
                     <a:srcRect/>
                     <a:stretch>
                       <a:fillRect/>
@@ -958,7 +1197,13 @@
         <w:t xml:space="preserve">. The </w:t>
       </w:r>
       <w:r>
-        <w:t xml:space="preserve">PCB of the element must be on the same plane as the </w:t>
+        <w:t>PCB of the element</w:t>
+      </w:r>
+      <w:r>
+        <w:t>s</w:t>
+      </w:r>
+      <w:r>
+        <w:t xml:space="preserve"> must be on the same plane as the </w:t>
       </w:r>
       <w:r>
         <w:rPr>
@@ -967,7 +1212,13 @@
         <w:t>power regulation circuit</w:t>
       </w:r>
       <w:r>
-        <w:t xml:space="preserve"> red PCB.</w:t>
+        <w:t xml:space="preserve"> red PCB</w:t>
+      </w:r>
+      <w:r>
+        <w:t xml:space="preserve"> for it to be correctly connected</w:t>
+      </w:r>
+      <w:r>
+        <w:t>.</w:t>
       </w:r>
     </w:p>
     <w:p>
@@ -1023,7 +1274,13 @@
         <w:t>s</w:t>
       </w:r>
       <w:r>
-        <w:t xml:space="preserve"> are 9600 baud, 8 bit data, 1 bit stop, no parity.</w:t>
+        <w:t xml:space="preserve"> are 9600 baud, 8 bit data, 1 bit stop, no parity</w:t>
+      </w:r>
+      <w:r>
+        <w:t xml:space="preserve"> bit</w:t>
+      </w:r>
+      <w:r>
+        <w:t>.</w:t>
       </w:r>
     </w:p>
     <w:p>
@@ -1049,7 +1306,12 @@
         <w:t>s</w:t>
       </w:r>
       <w:r>
-        <w:t xml:space="preserve"> for the Car Element to be ready.</w:t>
+        <w:t xml:space="preserve"> for the Ca</w:t>
+      </w:r>
+      <w:bookmarkStart w:id="2" w:name="_GoBack"/>
+      <w:bookmarkEnd w:id="2"/>
+      <w:r>
+        <w:t>r Element to be ready.</w:t>
       </w:r>
     </w:p>
     <w:p>
@@ -1062,6 +1324,7 @@
           <w:noProof/>
           <w:lang w:val="fr-FR" w:eastAsia="fr-FR"/>
         </w:rPr>
+        <w:lastRenderedPageBreak/>
         <w:drawing>
           <wp:inline distT="0" distB="0" distL="0" distR="0">
             <wp:extent cx="4581079" cy="1440000"/>
@@ -1080,7 +1343,7 @@
                     </pic:cNvPicPr>
                   </pic:nvPicPr>
                   <pic:blipFill>
-                    <a:blip r:embed="rId9" cstate="print"/>
+                    <a:blip r:embed="rId10" cstate="print"/>
                     <a:srcRect/>
                     <a:stretch>
                       <a:fillRect/>
@@ -1113,19 +1376,32 @@
         <w:pStyle w:val="Lgende"/>
         <w:jc w:val="center"/>
       </w:pPr>
-      <w:bookmarkStart w:id="2" w:name="_Ref352596042"/>
+      <w:bookmarkStart w:id="3" w:name="_Ref352596042"/>
       <w:r>
         <w:t xml:space="preserve">Figure </w:t>
       </w:r>
-      <w:fldSimple w:instr=" SEQ Figure \* ARABIC ">
-        <w:r>
-          <w:rPr>
-            <w:noProof/>
-          </w:rPr>
-          <w:t>4</w:t>
-        </w:r>
-      </w:fldSimple>
-      <w:bookmarkEnd w:id="2"/>
+      <w:r>
+        <w:fldChar w:fldCharType="begin"/>
+      </w:r>
+      <w:r>
+        <w:instrText xml:space="preserve"> SEQ Figure \* ARABIC </w:instrText>
+      </w:r>
+      <w:r>
+        <w:fldChar w:fldCharType="separate"/>
+      </w:r>
+      <w:r>
+        <w:rPr>
+          <w:noProof/>
+        </w:rPr>
+        <w:t>4</w:t>
+      </w:r>
+      <w:r>
+        <w:rPr>
+          <w:noProof/>
+        </w:rPr>
+        <w:fldChar w:fldCharType="end"/>
+      </w:r>
+      <w:bookmarkEnd w:id="3"/>
       <w:r>
         <w:t xml:space="preserve"> PC Element</w:t>
       </w:r>
@@ -1141,7 +1417,7 @@
 </file>
 
 <file path=word/numbering.xml><?xml version="1.0" encoding="utf-8"?>
-<w:numbering xmlns:ve="http://schemas.openxmlformats.org/markup-compatibility/2006" xmlns:o="urn:schemas-microsoft-com:office:office" xmlns:r="http://schemas.openxmlformats.org/officeDocument/2006/relationships" xmlns:m="http://schemas.openxmlformats.org/officeDocument/2006/math" xmlns:v="urn:schemas-microsoft-com:vml" xmlns:wp="http://schemas.openxmlformats.org/drawingml/2006/wordprocessingDrawing" xmlns:w10="urn:schemas-microsoft-com:office:word" xmlns:w="http://schemas.openxmlformats.org/wordprocessingml/2006/main" xmlns:wne="http://schemas.microsoft.com/office/word/2006/wordml">
+<w:numbering xmlns:wpc="http://schemas.microsoft.com/office/word/2010/wordprocessingCanvas" xmlns:mc="http://schemas.openxmlformats.org/markup-compatibility/2006" xmlns:o="urn:schemas-microsoft-com:office:office" xmlns:r="http://schemas.openxmlformats.org/officeDocument/2006/relationships" xmlns:m="http://schemas.openxmlformats.org/officeDocument/2006/math" xmlns:v="urn:schemas-microsoft-com:vml" xmlns:wp14="http://schemas.microsoft.com/office/word/2010/wordprocessingDrawing" xmlns:wp="http://schemas.openxmlformats.org/drawingml/2006/wordprocessingDrawing" xmlns:w10="urn:schemas-microsoft-com:office:word" xmlns:w="http://schemas.openxmlformats.org/wordprocessingml/2006/main" xmlns:w14="http://schemas.microsoft.com/office/word/2010/wordml" xmlns:wpg="http://schemas.microsoft.com/office/word/2010/wordprocessingGroup" xmlns:wpi="http://schemas.microsoft.com/office/word/2010/wordprocessingInk" xmlns:wne="http://schemas.microsoft.com/office/word/2006/wordml" xmlns:wps="http://schemas.microsoft.com/office/word/2010/wordprocessingShape" mc:Ignorable="w14 wp14">
   <w:abstractNum w:abstractNumId="0">
     <w:nsid w:val="23116E3B"/>
     <w:multiLevelType w:val="hybridMultilevel"/>
@@ -1256,6 +1532,118 @@
     </w:lvl>
   </w:abstractNum>
   <w:abstractNum w:abstractNumId="1">
+    <w:nsid w:val="2D000815"/>
+    <w:multiLevelType w:val="hybridMultilevel"/>
+    <w:tmpl w:val="59E29F02"/>
+    <w:lvl w:ilvl="0" w:tplc="525851B0">
+      <w:numFmt w:val="bullet"/>
+      <w:lvlText w:val="-"/>
+      <w:lvlJc w:val="left"/>
+      <w:pPr>
+        <w:ind w:left="720" w:hanging="360"/>
+      </w:pPr>
+      <w:rPr>
+        <w:rFonts w:ascii="Calibri" w:eastAsiaTheme="minorHAnsi" w:hAnsi="Calibri" w:cstheme="minorBidi" w:hint="default"/>
+      </w:rPr>
+    </w:lvl>
+    <w:lvl w:ilvl="1" w:tplc="040C0003" w:tentative="1">
+      <w:start w:val="1"/>
+      <w:numFmt w:val="bullet"/>
+      <w:lvlText w:val="o"/>
+      <w:lvlJc w:val="left"/>
+      <w:pPr>
+        <w:ind w:left="1440" w:hanging="360"/>
+      </w:pPr>
+      <w:rPr>
+        <w:rFonts w:ascii="Courier New" w:hAnsi="Courier New" w:cs="Courier New" w:hint="default"/>
+      </w:rPr>
+    </w:lvl>
+    <w:lvl w:ilvl="2" w:tplc="040C0005" w:tentative="1">
+      <w:start w:val="1"/>
+      <w:numFmt w:val="bullet"/>
+      <w:lvlText w:val=""/>
+      <w:lvlJc w:val="left"/>
+      <w:pPr>
+        <w:ind w:left="2160" w:hanging="360"/>
+      </w:pPr>
+      <w:rPr>
+        <w:rFonts w:ascii="Wingdings" w:hAnsi="Wingdings" w:hint="default"/>
+      </w:rPr>
+    </w:lvl>
+    <w:lvl w:ilvl="3" w:tplc="040C0001" w:tentative="1">
+      <w:start w:val="1"/>
+      <w:numFmt w:val="bullet"/>
+      <w:lvlText w:val=""/>
+      <w:lvlJc w:val="left"/>
+      <w:pPr>
+        <w:ind w:left="2880" w:hanging="360"/>
+      </w:pPr>
+      <w:rPr>
+        <w:rFonts w:ascii="Symbol" w:hAnsi="Symbol" w:hint="default"/>
+      </w:rPr>
+    </w:lvl>
+    <w:lvl w:ilvl="4" w:tplc="040C0003" w:tentative="1">
+      <w:start w:val="1"/>
+      <w:numFmt w:val="bullet"/>
+      <w:lvlText w:val="o"/>
+      <w:lvlJc w:val="left"/>
+      <w:pPr>
+        <w:ind w:left="3600" w:hanging="360"/>
+      </w:pPr>
+      <w:rPr>
+        <w:rFonts w:ascii="Courier New" w:hAnsi="Courier New" w:cs="Courier New" w:hint="default"/>
+      </w:rPr>
+    </w:lvl>
+    <w:lvl w:ilvl="5" w:tplc="040C0005" w:tentative="1">
+      <w:start w:val="1"/>
+      <w:numFmt w:val="bullet"/>
+      <w:lvlText w:val=""/>
+      <w:lvlJc w:val="left"/>
+      <w:pPr>
+        <w:ind w:left="4320" w:hanging="360"/>
+      </w:pPr>
+      <w:rPr>
+        <w:rFonts w:ascii="Wingdings" w:hAnsi="Wingdings" w:hint="default"/>
+      </w:rPr>
+    </w:lvl>
+    <w:lvl w:ilvl="6" w:tplc="040C0001" w:tentative="1">
+      <w:start w:val="1"/>
+      <w:numFmt w:val="bullet"/>
+      <w:lvlText w:val=""/>
+      <w:lvlJc w:val="left"/>
+      <w:pPr>
+        <w:ind w:left="5040" w:hanging="360"/>
+      </w:pPr>
+      <w:rPr>
+        <w:rFonts w:ascii="Symbol" w:hAnsi="Symbol" w:hint="default"/>
+      </w:rPr>
+    </w:lvl>
+    <w:lvl w:ilvl="7" w:tplc="040C0003" w:tentative="1">
+      <w:start w:val="1"/>
+      <w:numFmt w:val="bullet"/>
+      <w:lvlText w:val="o"/>
+      <w:lvlJc w:val="left"/>
+      <w:pPr>
+        <w:ind w:left="5760" w:hanging="360"/>
+      </w:pPr>
+      <w:rPr>
+        <w:rFonts w:ascii="Courier New" w:hAnsi="Courier New" w:cs="Courier New" w:hint="default"/>
+      </w:rPr>
+    </w:lvl>
+    <w:lvl w:ilvl="8" w:tplc="040C0005" w:tentative="1">
+      <w:start w:val="1"/>
+      <w:numFmt w:val="bullet"/>
+      <w:lvlText w:val=""/>
+      <w:lvlJc w:val="left"/>
+      <w:pPr>
+        <w:ind w:left="6480" w:hanging="360"/>
+      </w:pPr>
+      <w:rPr>
+        <w:rFonts w:ascii="Wingdings" w:hAnsi="Wingdings" w:hint="default"/>
+      </w:rPr>
+    </w:lvl>
+  </w:abstractNum>
+  <w:abstractNum w:abstractNumId="2">
     <w:nsid w:val="53A35C2F"/>
     <w:multiLevelType w:val="hybridMultilevel"/>
     <w:tmpl w:val="7BE0C6C2"/>
@@ -1345,13 +1733,16 @@
     <w:abstractNumId w:val="0"/>
   </w:num>
   <w:num w:numId="2">
+    <w:abstractNumId w:val="2"/>
+  </w:num>
+  <w:num w:numId="3">
     <w:abstractNumId w:val="1"/>
   </w:num>
 </w:numbering>
 </file>
 
 <file path=word/styles.xml><?xml version="1.0" encoding="utf-8"?>
-<w:styles xmlns:r="http://schemas.openxmlformats.org/officeDocument/2006/relationships" xmlns:w="http://schemas.openxmlformats.org/wordprocessingml/2006/main">
+<w:styles xmlns:mc="http://schemas.openxmlformats.org/markup-compatibility/2006" xmlns:r="http://schemas.openxmlformats.org/officeDocument/2006/relationships" xmlns:w="http://schemas.openxmlformats.org/wordprocessingml/2006/main" xmlns:w14="http://schemas.microsoft.com/office/word/2010/wordml" mc:Ignorable="w14">
   <w:docDefaults>
     <w:rPrDefault>
       <w:rPr>
@@ -1575,7 +1966,6 @@
     <w:uiPriority w:val="99"/>
     <w:semiHidden/>
     <w:unhideWhenUsed/>
-    <w:qFormat/>
     <w:tblPr>
       <w:tblInd w:w="0" w:type="dxa"/>
       <w:tblCellMar>
@@ -1724,6 +2114,196 @@
       <w:sz w:val="18"/>
       <w:szCs w:val="18"/>
     </w:rPr>
+  </w:style>
+</w:styles>
+</file>
+
+<file path=word/stylesWithEffects.xml><?xml version="1.0" encoding="utf-8"?>
+<w:styles xmlns:wpc="http://schemas.microsoft.com/office/word/2010/wordprocessingCanvas" xmlns:mc="http://schemas.openxmlformats.org/markup-compatibility/2006" xmlns:o="urn:schemas-microsoft-com:office:office" xmlns:r="http://schemas.openxmlformats.org/officeDocument/2006/relationships" xmlns:m="http://schemas.openxmlformats.org/officeDocument/2006/math" xmlns:v="urn:schemas-microsoft-com:vml" xmlns:wp14="http://schemas.microsoft.com/office/word/2010/wordprocessingDrawing" xmlns:wp="http://schemas.openxmlformats.org/drawingml/2006/wordprocessingDrawing" xmlns:w10="urn:schemas-microsoft-com:office:word" xmlns:w="http://schemas.openxmlformats.org/wordprocessingml/2006/main" xmlns:w14="http://schemas.microsoft.com/office/word/2010/wordml" xmlns:wpg="http://schemas.microsoft.com/office/word/2010/wordprocessingGroup" xmlns:wpi="http://schemas.microsoft.com/office/word/2010/wordprocessingInk" xmlns:wne="http://schemas.microsoft.com/office/word/2006/wordml" xmlns:wps="http://schemas.microsoft.com/office/word/2010/wordprocessingShape" mc:Ignorable="w14 wp14">
+  <w:docDefaults>
+    <w:rPrDefault>
+      <w:rPr>
+        <w:rFonts w:asciiTheme="minorHAnsi" w:eastAsiaTheme="minorEastAsia" w:hAnsiTheme="minorHAnsi" w:cstheme="minorBidi"/>
+        <w:sz w:val="22"/>
+        <w:szCs w:val="22"/>
+        <w:lang w:val="fr-FR" w:eastAsia="fr-FR" w:bidi="ar-SA"/>
+      </w:rPr>
+    </w:rPrDefault>
+    <w:pPrDefault>
+      <w:pPr>
+        <w:spacing w:after="200" w:line="276" w:lineRule="auto"/>
+      </w:pPr>
+    </w:pPrDefault>
+  </w:docDefaults>
+  <w:latentStyles w:defLockedState="0" w:defUIPriority="99" w:defSemiHidden="1" w:defUnhideWhenUsed="1" w:defQFormat="0" w:count="267">
+    <w:lsdException w:name="Normal" w:semiHidden="0" w:uiPriority="0" w:unhideWhenUsed="0" w:qFormat="1"/>
+    <w:lsdException w:name="heading 1" w:semiHidden="0" w:uiPriority="9" w:unhideWhenUsed="0" w:qFormat="1"/>
+    <w:lsdException w:name="heading 2" w:uiPriority="9" w:qFormat="1"/>
+    <w:lsdException w:name="heading 3" w:uiPriority="9" w:qFormat="1"/>
+    <w:lsdException w:name="heading 4" w:uiPriority="9" w:qFormat="1"/>
+    <w:lsdException w:name="heading 5" w:uiPriority="9" w:qFormat="1"/>
+    <w:lsdException w:name="heading 6" w:uiPriority="9" w:qFormat="1"/>
+    <w:lsdException w:name="heading 7" w:uiPriority="9" w:qFormat="1"/>
+    <w:lsdException w:name="heading 8" w:uiPriority="9" w:qFormat="1"/>
+    <w:lsdException w:name="heading 9" w:uiPriority="9" w:qFormat="1"/>
+    <w:lsdException w:name="toc 1" w:uiPriority="39"/>
+    <w:lsdException w:name="toc 2" w:uiPriority="39"/>
+    <w:lsdException w:name="toc 3" w:uiPriority="39"/>
+    <w:lsdException w:name="toc 4" w:uiPriority="39"/>
+    <w:lsdException w:name="toc 5" w:uiPriority="39"/>
+    <w:lsdException w:name="toc 6" w:uiPriority="39"/>
+    <w:lsdException w:name="toc 7" w:uiPriority="39"/>
+    <w:lsdException w:name="toc 8" w:uiPriority="39"/>
+    <w:lsdException w:name="toc 9" w:uiPriority="39"/>
+    <w:lsdException w:name="caption" w:uiPriority="35" w:qFormat="1"/>
+    <w:lsdException w:name="Title" w:semiHidden="0" w:uiPriority="10" w:unhideWhenUsed="0" w:qFormat="1"/>
+    <w:lsdException w:name="Default Paragraph Font" w:uiPriority="1"/>
+    <w:lsdException w:name="Subtitle" w:semiHidden="0" w:uiPriority="11" w:unhideWhenUsed="0" w:qFormat="1"/>
+    <w:lsdException w:name="Strong" w:semiHidden="0" w:uiPriority="22" w:unhideWhenUsed="0" w:qFormat="1"/>
+    <w:lsdException w:name="Emphasis" w:semiHidden="0" w:uiPriority="20" w:unhideWhenUsed="0" w:qFormat="1"/>
+    <w:lsdException w:name="Table Grid" w:semiHidden="0" w:uiPriority="59" w:unhideWhenUsed="0"/>
+    <w:lsdException w:name="Placeholder Text" w:unhideWhenUsed="0"/>
+    <w:lsdException w:name="No Spacing" w:semiHidden="0" w:uiPriority="1" w:unhideWhenUsed="0" w:qFormat="1"/>
+    <w:lsdException w:name="Light Shading" w:semiHidden="0" w:uiPriority="60" w:unhideWhenUsed="0"/>
+    <w:lsdException w:name="Light List" w:semiHidden="0" w:uiPriority="61" w:unhideWhenUsed="0"/>
+    <w:lsdException w:name="Light Grid" w:semiHidden="0" w:uiPriority="62" w:unhideWhenUsed="0"/>
+    <w:lsdException w:name="Medium Shading 1" w:semiHidden="0" w:uiPriority="63" w:unhideWhenUsed="0"/>
+    <w:lsdException w:name="Medium Shading 2" w:semiHidden="0" w:uiPriority="64" w:unhideWhenUsed="0"/>
+    <w:lsdException w:name="Medium List 1" w:semiHidden="0" w:uiPriority="65" w:unhideWhenUsed="0"/>
+    <w:lsdException w:name="Medium List 2" w:semiHidden="0" w:uiPriority="66" w:unhideWhenUsed="0"/>
+    <w:lsdException w:name="Medium Grid 1" w:semiHidden="0" w:uiPriority="67" w:unhideWhenUsed="0"/>
+    <w:lsdException w:name="Medium Grid 2" w:semiHidden="0" w:uiPriority="68" w:unhideWhenUsed="0"/>
+    <w:lsdException w:name="Medium Grid 3" w:semiHidden="0" w:uiPriority="69" w:unhideWhenUsed="0"/>
+    <w:lsdException w:name="Dark List" w:semiHidden="0" w:uiPriority="70" w:unhideWhenUsed="0"/>
+    <w:lsdException w:name="Colorful Shading" w:semiHidden="0" w:uiPriority="71" w:unhideWhenUsed="0"/>
+    <w:lsdException w:name="Colorful List" w:semiHidden="0" w:uiPriority="72" w:unhideWhenUsed="0"/>
+    <w:lsdException w:name="Colorful Grid" w:semiHidden="0" w:uiPriority="73" w:unhideWhenUsed="0"/>
+    <w:lsdException w:name="Light Shading Accent 1" w:semiHidden="0" w:uiPriority="60" w:unhideWhenUsed="0"/>
+    <w:lsdException w:name="Light List Accent 1" w:semiHidden="0" w:uiPriority="61" w:unhideWhenUsed="0"/>
+    <w:lsdException w:name="Light Grid Accent 1" w:semiHidden="0" w:uiPriority="62" w:unhideWhenUsed="0"/>
+    <w:lsdException w:name="Medium Shading 1 Accent 1" w:semiHidden="0" w:uiPriority="63" w:unhideWhenUsed="0"/>
+    <w:lsdException w:name="Medium Shading 2 Accent 1" w:semiHidden="0" w:uiPriority="64" w:unhideWhenUsed="0"/>
+    <w:lsdException w:name="Medium List 1 Accent 1" w:semiHidden="0" w:uiPriority="65" w:unhideWhenUsed="0"/>
+    <w:lsdException w:name="Revision" w:unhideWhenUsed="0"/>
+    <w:lsdException w:name="List Paragraph" w:semiHidden="0" w:uiPriority="34" w:unhideWhenUsed="0" w:qFormat="1"/>
+    <w:lsdException w:name="Quote" w:semiHidden="0" w:uiPriority="29" w:unhideWhenUsed="0" w:qFormat="1"/>
+    <w:lsdException w:name="Intense Quote" w:semiHidden="0" w:uiPriority="30" w:unhideWhenUsed="0" w:qFormat="1"/>
+    <w:lsdException w:name="Medium List 2 Accent 1" w:semiHidden="0" w:uiPriority="66" w:unhideWhenUsed="0"/>
+    <w:lsdException w:name="Medium Grid 1 Accent 1" w:semiHidden="0" w:uiPriority="67" w:unhideWhenUsed="0"/>
+    <w:lsdException w:name="Medium Grid 2 Accent 1" w:semiHidden="0" w:uiPriority="68" w:unhideWhenUsed="0"/>
+    <w:lsdException w:name="Medium Grid 3 Accent 1" w:semiHidden="0" w:uiPriority="69" w:unhideWhenUsed="0"/>
+    <w:lsdException w:name="Dark List Accent 1" w:semiHidden="0" w:uiPriority="70" w:unhideWhenUsed="0"/>
+    <w:lsdException w:name="Colorful Shading Accent 1" w:semiHidden="0" w:uiPriority="71" w:unhideWhenUsed="0"/>
+    <w:lsdException w:name="Colorful List Accent 1" w:semiHidden="0" w:uiPriority="72" w:unhideWhenUsed="0"/>
+    <w:lsdException w:name="Colorful Grid Accent 1" w:semiHidden="0" w:uiPriority="73" w:unhideWhenUsed="0"/>
+    <w:lsdException w:name="Light Shading Accent 2" w:semiHidden="0" w:uiPriority="60" w:unhideWhenUsed="0"/>
+    <w:lsdException w:name="Light List Accent 2" w:semiHidden="0" w:uiPriority="61" w:unhideWhenUsed="0"/>
+    <w:lsdException w:name="Light Grid Accent 2" w:semiHidden="0" w:uiPriority="62" w:unhideWhenUsed="0"/>
+    <w:lsdException w:name="Medium Shading 1 Accent 2" w:semiHidden="0" w:uiPriority="63" w:unhideWhenUsed="0"/>
+    <w:lsdException w:name="Medium Shading 2 Accent 2" w:semiHidden="0" w:uiPriority="64" w:unhideWhenUsed="0"/>
+    <w:lsdException w:name="Medium List 1 Accent 2" w:semiHidden="0" w:uiPriority="65" w:unhideWhenUsed="0"/>
+    <w:lsdException w:name="Medium List 2 Accent 2" w:semiHidden="0" w:uiPriority="66" w:unhideWhenUsed="0"/>
+    <w:lsdException w:name="Medium Grid 1 Accent 2" w:semiHidden="0" w:uiPriority="67" w:unhideWhenUsed="0"/>
+    <w:lsdException w:name="Medium Grid 2 Accent 2" w:semiHidden="0" w:uiPriority="68" w:unhideWhenUsed="0"/>
+    <w:lsdException w:name="Medium Grid 3 Accent 2" w:semiHidden="0" w:uiPriority="69" w:unhideWhenUsed="0"/>
+    <w:lsdException w:name="Dark List Accent 2" w:semiHidden="0" w:uiPriority="70" w:unhideWhenUsed="0"/>
+    <w:lsdException w:name="Colorful Shading Accent 2" w:semiHidden="0" w:uiPriority="71" w:unhideWhenUsed="0"/>
+    <w:lsdException w:name="Colorful List Accent 2" w:semiHidden="0" w:uiPriority="72" w:unhideWhenUsed="0"/>
+    <w:lsdException w:name="Colorful Grid Accent 2" w:semiHidden="0" w:uiPriority="73" w:unhideWhenUsed="0"/>
+    <w:lsdException w:name="Light Shading Accent 3" w:semiHidden="0" w:uiPriority="60" w:unhideWhenUsed="0"/>
+    <w:lsdException w:name="Light List Accent 3" w:semiHidden="0" w:uiPriority="61" w:unhideWhenUsed="0"/>
+    <w:lsdException w:name="Light Grid Accent 3" w:semiHidden="0" w:uiPriority="62" w:unhideWhenUsed="0"/>
+    <w:lsdException w:name="Medium Shading 1 Accent 3" w:semiHidden="0" w:uiPriority="63" w:unhideWhenUsed="0"/>
+    <w:lsdException w:name="Medium Shading 2 Accent 3" w:semiHidden="0" w:uiPriority="64" w:unhideWhenUsed="0"/>
+    <w:lsdException w:name="Medium List 1 Accent 3" w:semiHidden="0" w:uiPriority="65" w:unhideWhenUsed="0"/>
+    <w:lsdException w:name="Medium List 2 Accent 3" w:semiHidden="0" w:uiPriority="66" w:unhideWhenUsed="0"/>
+    <w:lsdException w:name="Medium Grid 1 Accent 3" w:semiHidden="0" w:uiPriority="67" w:unhideWhenUsed="0"/>
+    <w:lsdException w:name="Medium Grid 2 Accent 3" w:semiHidden="0" w:uiPriority="68" w:unhideWhenUsed="0"/>
+    <w:lsdException w:name="Medium Grid 3 Accent 3" w:semiHidden="0" w:uiPriority="69" w:unhideWhenUsed="0"/>
+    <w:lsdException w:name="Dark List Accent 3" w:semiHidden="0" w:uiPriority="70" w:unhideWhenUsed="0"/>
+    <w:lsdException w:name="Colorful Shading Accent 3" w:semiHidden="0" w:uiPriority="71" w:unhideWhenUsed="0"/>
+    <w:lsdException w:name="Colorful List Accent 3" w:semiHidden="0" w:uiPriority="72" w:unhideWhenUsed="0"/>
+    <w:lsdException w:name="Colorful Grid Accent 3" w:semiHidden="0" w:uiPriority="73" w:unhideWhenUsed="0"/>
+    <w:lsdException w:name="Light Shading Accent 4" w:semiHidden="0" w:uiPriority="60" w:unhideWhenUsed="0"/>
+    <w:lsdException w:name="Light List Accent 4" w:semiHidden="0" w:uiPriority="61" w:unhideWhenUsed="0"/>
+    <w:lsdException w:name="Light Grid Accent 4" w:semiHidden="0" w:uiPriority="62" w:unhideWhenUsed="0"/>
+    <w:lsdException w:name="Medium Shading 1 Accent 4" w:semiHidden="0" w:uiPriority="63" w:unhideWhenUsed="0"/>
+    <w:lsdException w:name="Medium Shading 2 Accent 4" w:semiHidden="0" w:uiPriority="64" w:unhideWhenUsed="0"/>
+    <w:lsdException w:name="Medium List 1 Accent 4" w:semiHidden="0" w:uiPriority="65" w:unhideWhenUsed="0"/>
+    <w:lsdException w:name="Medium List 2 Accent 4" w:semiHidden="0" w:uiPriority="66" w:unhideWhenUsed="0"/>
+    <w:lsdException w:name="Medium Grid 1 Accent 4" w:semiHidden="0" w:uiPriority="67" w:unhideWhenUsed="0"/>
+    <w:lsdException w:name="Medium Grid 2 Accent 4" w:semiHidden="0" w:uiPriority="68" w:unhideWhenUsed="0"/>
+    <w:lsdException w:name="Medium Grid 3 Accent 4" w:semiHidden="0" w:uiPriority="69" w:unhideWhenUsed="0"/>
+    <w:lsdException w:name="Dark List Accent 4" w:semiHidden="0" w:uiPriority="70" w:unhideWhenUsed="0"/>
+    <w:lsdException w:name="Colorful Shading Accent 4" w:semiHidden="0" w:uiPriority="71" w:unhideWhenUsed="0"/>
+    <w:lsdException w:name="Colorful List Accent 4" w:semiHidden="0" w:uiPriority="72" w:unhideWhenUsed="0"/>
+    <w:lsdException w:name="Colorful Grid Accent 4" w:semiHidden="0" w:uiPriority="73" w:unhideWhenUsed="0"/>
+    <w:lsdException w:name="Light Shading Accent 5" w:semiHidden="0" w:uiPriority="60" w:unhideWhenUsed="0"/>
+    <w:lsdException w:name="Light List Accent 5" w:semiHidden="0" w:uiPriority="61" w:unhideWhenUsed="0"/>
+    <w:lsdException w:name="Light Grid Accent 5" w:semiHidden="0" w:uiPriority="62" w:unhideWhenUsed="0"/>
+    <w:lsdException w:name="Medium Shading 1 Accent 5" w:semiHidden="0" w:uiPriority="63" w:unhideWhenUsed="0"/>
+    <w:lsdException w:name="Medium Shading 2 Accent 5" w:semiHidden="0" w:uiPriority="64" w:unhideWhenUsed="0"/>
+    <w:lsdException w:name="Medium List 1 Accent 5" w:semiHidden="0" w:uiPriority="65" w:unhideWhenUsed="0"/>
+    <w:lsdException w:name="Medium List 2 Accent 5" w:semiHidden="0" w:uiPriority="66" w:unhideWhenUsed="0"/>
+    <w:lsdException w:name="Medium Grid 1 Accent 5" w:semiHidden="0" w:uiPriority="67" w:unhideWhenUsed="0"/>
+    <w:lsdException w:name="Medium Grid 2 Accent 5" w:semiHidden="0" w:uiPriority="68" w:unhideWhenUsed="0"/>
+    <w:lsdException w:name="Medium Grid 3 Accent 5" w:semiHidden="0" w:uiPriority="69" w:unhideWhenUsed="0"/>
+    <w:lsdException w:name="Dark List Accent 5" w:semiHidden="0" w:uiPriority="70" w:unhideWhenUsed="0"/>
+    <w:lsdException w:name="Colorful Shading Accent 5" w:semiHidden="0" w:uiPriority="71" w:unhideWhenUsed="0"/>
+    <w:lsdException w:name="Colorful List Accent 5" w:semiHidden="0" w:uiPriority="72" w:unhideWhenUsed="0"/>
+    <w:lsdException w:name="Colorful Grid Accent 5" w:semiHidden="0" w:uiPriority="73" w:unhideWhenUsed="0"/>
+    <w:lsdException w:name="Light Shading Accent 6" w:semiHidden="0" w:uiPriority="60" w:unhideWhenUsed="0"/>
+    <w:lsdException w:name="Light List Accent 6" w:semiHidden="0" w:uiPriority="61" w:unhideWhenUsed="0"/>
+    <w:lsdException w:name="Light Grid Accent 6" w:semiHidden="0" w:uiPriority="62" w:unhideWhenUsed="0"/>
+    <w:lsdException w:name="Medium Shading 1 Accent 6" w:semiHidden="0" w:uiPriority="63" w:unhideWhenUsed="0"/>
+    <w:lsdException w:name="Medium Shading 2 Accent 6" w:semiHidden="0" w:uiPriority="64" w:unhideWhenUsed="0"/>
+    <w:lsdException w:name="Medium List 1 Accent 6" w:semiHidden="0" w:uiPriority="65" w:unhideWhenUsed="0"/>
+    <w:lsdException w:name="Medium List 2 Accent 6" w:semiHidden="0" w:uiPriority="66" w:unhideWhenUsed="0"/>
+    <w:lsdException w:name="Medium Grid 1 Accent 6" w:semiHidden="0" w:uiPriority="67" w:unhideWhenUsed="0"/>
+    <w:lsdException w:name="Medium Grid 2 Accent 6" w:semiHidden="0" w:uiPriority="68" w:unhideWhenUsed="0"/>
+    <w:lsdException w:name="Medium Grid 3 Accent 6" w:semiHidden="0" w:uiPriority="69" w:unhideWhenUsed="0"/>
+    <w:lsdException w:name="Dark List Accent 6" w:semiHidden="0" w:uiPriority="70" w:unhideWhenUsed="0"/>
+    <w:lsdException w:name="Colorful Shading Accent 6" w:semiHidden="0" w:uiPriority="71" w:unhideWhenUsed="0"/>
+    <w:lsdException w:name="Colorful List Accent 6" w:semiHidden="0" w:uiPriority="72" w:unhideWhenUsed="0"/>
+    <w:lsdException w:name="Colorful Grid Accent 6" w:semiHidden="0" w:uiPriority="73" w:unhideWhenUsed="0"/>
+    <w:lsdException w:name="Subtle Emphasis" w:semiHidden="0" w:uiPriority="19" w:unhideWhenUsed="0" w:qFormat="1"/>
+    <w:lsdException w:name="Intense Emphasis" w:semiHidden="0" w:uiPriority="21" w:unhideWhenUsed="0" w:qFormat="1"/>
+    <w:lsdException w:name="Subtle Reference" w:semiHidden="0" w:uiPriority="31" w:unhideWhenUsed="0" w:qFormat="1"/>
+    <w:lsdException w:name="Intense Reference" w:semiHidden="0" w:uiPriority="32" w:unhideWhenUsed="0" w:qFormat="1"/>
+    <w:lsdException w:name="Book Title" w:semiHidden="0" w:uiPriority="33" w:unhideWhenUsed="0" w:qFormat="1"/>
+    <w:lsdException w:name="Bibliography" w:uiPriority="37"/>
+    <w:lsdException w:name="TOC Heading" w:uiPriority="39" w:qFormat="1"/>
+  </w:latentStyles>
+  <w:style w:type="paragraph" w:default="1" w:styleId="Normal">
+    <w:name w:val="Normal"/>
+    <w:qFormat/>
+  </w:style>
+  <w:style w:type="character" w:default="1" w:styleId="Policepardfaut">
+    <w:name w:val="Default Paragraph Font"/>
+    <w:uiPriority w:val="1"/>
+    <w:semiHidden/>
+    <w:unhideWhenUsed/>
+  </w:style>
+  <w:style w:type="table" w:default="1" w:styleId="TableauNormal">
+    <w:name w:val="Normal Table"/>
+    <w:uiPriority w:val="99"/>
+    <w:semiHidden/>
+    <w:unhideWhenUsed/>
+    <w:tblPr>
+      <w:tblInd w:w="0" w:type="dxa"/>
+      <w:tblCellMar>
+        <w:top w:w="0" w:type="dxa"/>
+        <w:left w:w="108" w:type="dxa"/>
+        <w:bottom w:w="0" w:type="dxa"/>
+        <w:right w:w="108" w:type="dxa"/>
+      </w:tblCellMar>
+    </w:tblPr>
+  </w:style>
+  <w:style w:type="numbering" w:default="1" w:styleId="Aucuneliste">
+    <w:name w:val="No List"/>
+    <w:uiPriority w:val="99"/>
+    <w:semiHidden/>
+    <w:unhideWhenUsed/>
   </w:style>
 </w:styles>
 </file>
@@ -2016,7 +2596,7 @@
 </file>
 
 <file path=customXml/itemProps1.xml><?xml version="1.0" encoding="utf-8"?>
-<ds:datastoreItem xmlns:ds="http://schemas.openxmlformats.org/officeDocument/2006/customXml" ds:itemID="{ED23D873-3FE8-488B-BADE-17426752E5EC}">
+<ds:datastoreItem xmlns:ds="http://schemas.openxmlformats.org/officeDocument/2006/customXml" ds:itemID="{482D75DA-B443-4005-A7C0-38320DF2801A}">
   <ds:schemaRefs>
     <ds:schemaRef ds:uri="http://schemas.openxmlformats.org/officeDocument/2006/bibliography"/>
   </ds:schemaRefs>

</xml_diff>